<commit_message>
Revised Ps 93. Not yet published to PDF
</commit_message>
<xml_diff>
--- a/Psalms/093.docx
+++ b/Psalms/093.docx
@@ -140,6 +140,14 @@
           </w:tcPr>
           <w:p>
             <w:pPr>
+              <w:pStyle w:val="Rubric"/>
+            </w:pPr>
+            <w:r>
+              <w:t>1 (A Psalm by David for the fourth day of the week)</w:t>
+            </w:r>
+          </w:p>
+          <w:p>
+            <w:pPr>
               <w:pStyle w:val="EngIndEnd"/>
             </w:pPr>
           </w:p>
@@ -160,7 +168,21 @@
           <w:tcPr>
             <w:tcW w:w="621" w:type="pct"/>
           </w:tcPr>
-          <w:p/>
+          <w:p>
+            <w:proofErr w:type="gramStart"/>
+            <w:r>
+              <w:t>A Psalm of David, for the fourth day of the week.</w:t>
+            </w:r>
+            <w:proofErr w:type="gramEnd"/>
+            <w:r>
+              <w:t xml:space="preserve"> </w:t>
+            </w:r>
+            <w:proofErr w:type="gramStart"/>
+            <w:r>
+              <w:t>Without superscription in the Hebrew.</w:t>
+            </w:r>
+            <w:proofErr w:type="gramEnd"/>
+          </w:p>
         </w:tc>
         <w:tc>
           <w:tcPr>
@@ -308,13 +330,65 @@
           <w:tcPr>
             <w:tcW w:w="615" w:type="pct"/>
           </w:tcPr>
+          <w:p>
+            <w:pPr>
+              <w:pStyle w:val="EnglishHangNoCoptic"/>
+            </w:pPr>
+            <w:r>
+              <w:t xml:space="preserve">The Lord is a God of </w:t>
+            </w:r>
+            <w:r>
+              <w:t>vengeance</w:t>
+            </w:r>
+            <w:r>
+              <w:t>;</w:t>
+            </w:r>
+            <w:r>
+              <w:rPr>
+                <w:rStyle w:val="FootnoteReference"/>
+              </w:rPr>
+              <w:footnoteReference w:id="2"/>
+            </w:r>
+          </w:p>
+          <w:p>
+            <w:pPr>
+              <w:pStyle w:val="EnglishHangEndNoCoptic"/>
+            </w:pPr>
+            <w:r>
+              <w:tab/>
+            </w:r>
+            <w:proofErr w:type="gramStart"/>
+            <w:r>
+              <w:t>the</w:t>
+            </w:r>
+            <w:proofErr w:type="gramEnd"/>
+            <w:r>
+              <w:t xml:space="preserve"> God of </w:t>
+            </w:r>
+            <w:r>
+              <w:t>vengeance</w:t>
+            </w:r>
+            <w:r>
+              <w:t xml:space="preserve"> </w:t>
+            </w:r>
+            <w:r>
+              <w:t>declared Himself openly</w:t>
+            </w:r>
+            <w:r>
+              <w:t>.</w:t>
+            </w:r>
+          </w:p>
           <w:p/>
         </w:tc>
         <w:tc>
           <w:tcPr>
             <w:tcW w:w="621" w:type="pct"/>
           </w:tcPr>
-          <w:p/>
+          <w:p>
+            <w:r>
+              <w:t>GOD is an avenging Lord; the God of vengeance hath acted freely.</w:t>
+            </w:r>
+          </w:p>
         </w:tc>
         <w:tc>
           <w:tcPr>
@@ -450,13 +524,40 @@
           <w:tcPr>
             <w:tcW w:w="615" w:type="pct"/>
           </w:tcPr>
+          <w:p>
+            <w:pPr>
+              <w:pStyle w:val="EnglishHangNoCoptic"/>
+            </w:pPr>
+            <w:r>
+              <w:t>2 Arise, O Judge of the earth!</w:t>
+            </w:r>
+          </w:p>
+          <w:p>
+            <w:pPr>
+              <w:pStyle w:val="EnglishHangEndNoCoptic"/>
+            </w:pPr>
+            <w:r>
+              <w:tab/>
+              <w:t xml:space="preserve">Give the proud their </w:t>
+            </w:r>
+            <w:r>
+              <w:t>reward</w:t>
+            </w:r>
+            <w:r>
+              <w:t>.</w:t>
+            </w:r>
+          </w:p>
           <w:p/>
         </w:tc>
         <w:tc>
           <w:tcPr>
             <w:tcW w:w="621" w:type="pct"/>
           </w:tcPr>
-          <w:p/>
+          <w:p>
+            <w:r>
+              <w:t>Arise, Thou Judge of the world, and reward the proud after their deserving.</w:t>
+            </w:r>
+          </w:p>
         </w:tc>
         <w:tc>
           <w:tcPr>
@@ -612,13 +713,47 @@
           <w:tcPr>
             <w:tcW w:w="615" w:type="pct"/>
           </w:tcPr>
+          <w:p>
+            <w:pPr>
+              <w:pStyle w:val="EnglishHangNoCoptic"/>
+            </w:pPr>
+            <w:r>
+              <w:t>3 How long</w:t>
+            </w:r>
+            <w:r>
+              <w:t xml:space="preserve"> will sinners,</w:t>
+            </w:r>
+            <w:r>
+              <w:t xml:space="preserve"> O Lord,</w:t>
+            </w:r>
+          </w:p>
+          <w:p>
+            <w:pPr>
+              <w:pStyle w:val="EnglishHangEndNoCoptic"/>
+            </w:pPr>
+            <w:r>
+              <w:tab/>
+            </w:r>
+            <w:proofErr w:type="gramStart"/>
+            <w:r>
+              <w:t>how</w:t>
+            </w:r>
+            <w:proofErr w:type="gramEnd"/>
+            <w:r>
+              <w:t xml:space="preserve"> long will sinners boast?</w:t>
+            </w:r>
+          </w:p>
           <w:p/>
         </w:tc>
         <w:tc>
           <w:tcPr>
             <w:tcW w:w="621" w:type="pct"/>
           </w:tcPr>
-          <w:p/>
+          <w:p>
+            <w:r>
+              <w:t>Lord, how long shall sinners, how long shall sinners boast?</w:t>
+            </w:r>
+          </w:p>
         </w:tc>
         <w:tc>
           <w:tcPr>
@@ -754,13 +889,53 @@
           <w:tcPr>
             <w:tcW w:w="615" w:type="pct"/>
           </w:tcPr>
+          <w:p>
+            <w:pPr>
+              <w:pStyle w:val="EnglishHangNoCoptic"/>
+            </w:pPr>
+            <w:r>
+              <w:t xml:space="preserve">4 How long will they </w:t>
+            </w:r>
+            <w:r>
+              <w:t>utter</w:t>
+            </w:r>
+            <w:r>
+              <w:t xml:space="preserve"> and </w:t>
+            </w:r>
+            <w:r>
+              <w:t>speak</w:t>
+            </w:r>
+            <w:r>
+              <w:t xml:space="preserve"> injustice?</w:t>
+            </w:r>
+          </w:p>
+          <w:p>
+            <w:pPr>
+              <w:pStyle w:val="EnglishHangEndNoCoptic"/>
+            </w:pPr>
+            <w:r>
+              <w:tab/>
+              <w:t>How long wi</w:t>
+            </w:r>
+            <w:r>
+              <w:t>ll all the lawless speak</w:t>
+            </w:r>
+            <w:r>
+              <w:t>?</w:t>
+            </w:r>
+          </w:p>
           <w:p/>
         </w:tc>
         <w:tc>
           <w:tcPr>
             <w:tcW w:w="621" w:type="pct"/>
           </w:tcPr>
-          <w:p/>
+          <w:p>
+            <w:r>
+              <w:lastRenderedPageBreak/>
+              <w:t>Shall they utter and speak untruth? Shall all speak that work iniquity?</w:t>
+            </w:r>
+          </w:p>
         </w:tc>
         <w:tc>
           <w:tcPr>
@@ -948,13 +1123,65 @@
           <w:tcPr>
             <w:tcW w:w="615" w:type="pct"/>
           </w:tcPr>
+          <w:p>
+            <w:pPr>
+              <w:pStyle w:val="EnglishHangNoCoptic"/>
+            </w:pPr>
+            <w:r>
+              <w:t xml:space="preserve">5 They </w:t>
+            </w:r>
+            <w:r>
+              <w:t>humbled</w:t>
+            </w:r>
+            <w:r>
+              <w:t xml:space="preserve"> </w:t>
+            </w:r>
+            <w:r>
+              <w:t>Your</w:t>
+            </w:r>
+            <w:r>
+              <w:t xml:space="preserve"> people, O Lord,</w:t>
+            </w:r>
+          </w:p>
+          <w:p>
+            <w:pPr>
+              <w:pStyle w:val="EnglishHangEndNoCoptic"/>
+            </w:pPr>
+            <w:r>
+              <w:tab/>
+            </w:r>
+            <w:proofErr w:type="gramStart"/>
+            <w:r>
+              <w:t>and</w:t>
+            </w:r>
+            <w:proofErr w:type="gramEnd"/>
+            <w:r>
+              <w:t xml:space="preserve"> </w:t>
+            </w:r>
+            <w:r>
+              <w:t>wronged</w:t>
+            </w:r>
+            <w:r>
+              <w:t xml:space="preserve"> </w:t>
+            </w:r>
+            <w:r>
+              <w:t>Your</w:t>
+            </w:r>
+            <w:r>
+              <w:t xml:space="preserve"> inheritance.</w:t>
+            </w:r>
+          </w:p>
           <w:p/>
         </w:tc>
         <w:tc>
           <w:tcPr>
             <w:tcW w:w="621" w:type="pct"/>
           </w:tcPr>
-          <w:p/>
+          <w:p>
+            <w:r>
+              <w:t>They have humbled Thy people, O Lord, and embittered Thine inheritance.</w:t>
+            </w:r>
+          </w:p>
         </w:tc>
         <w:tc>
           <w:tcPr>
@@ -1102,13 +1329,71 @@
           <w:tcPr>
             <w:tcW w:w="615" w:type="pct"/>
           </w:tcPr>
+          <w:p>
+            <w:pPr>
+              <w:pStyle w:val="EnglishHangNoCoptic"/>
+            </w:pPr>
+            <w:r>
+              <w:t>6 They kill</w:t>
+            </w:r>
+            <w:r>
+              <w:t>ed</w:t>
+            </w:r>
+            <w:r>
+              <w:t xml:space="preserve"> the widow and the </w:t>
+            </w:r>
+            <w:r>
+              <w:t>stranger</w:t>
+            </w:r>
+            <w:r>
+              <w:rPr>
+                <w:rStyle w:val="FootnoteReference"/>
+              </w:rPr>
+              <w:footnoteReference w:id="3"/>
+            </w:r>
+            <w:r>
+              <w:t>,</w:t>
+            </w:r>
+          </w:p>
+          <w:p>
+            <w:pPr>
+              <w:pStyle w:val="EnglishHangEndNoCoptic"/>
+            </w:pPr>
+            <w:r>
+              <w:tab/>
+            </w:r>
+            <w:proofErr w:type="gramStart"/>
+            <w:r>
+              <w:t>and</w:t>
+            </w:r>
+            <w:proofErr w:type="gramEnd"/>
+            <w:r>
+              <w:t xml:space="preserve"> murder</w:t>
+            </w:r>
+            <w:r>
+              <w:t>ed</w:t>
+            </w:r>
+            <w:r>
+              <w:t xml:space="preserve"> the </w:t>
+            </w:r>
+            <w:r>
+              <w:t>orphans</w:t>
+            </w:r>
+            <w:r>
+              <w:t>.</w:t>
+            </w:r>
+          </w:p>
           <w:p/>
         </w:tc>
         <w:tc>
           <w:tcPr>
             <w:tcW w:w="621" w:type="pct"/>
           </w:tcPr>
-          <w:p/>
+          <w:p>
+            <w:r>
+              <w:t>They murder the widow, and the orphan, and put the pilgrim to death.</w:t>
+            </w:r>
+          </w:p>
         </w:tc>
         <w:tc>
           <w:tcPr>
@@ -1251,13 +1536,72 @@
           <w:tcPr>
             <w:tcW w:w="615" w:type="pct"/>
           </w:tcPr>
+          <w:p>
+            <w:pPr>
+              <w:pStyle w:val="EnglishHangNoCoptic"/>
+            </w:pPr>
+            <w:r>
+              <w:t xml:space="preserve">7 And </w:t>
+            </w:r>
+            <w:r>
+              <w:t>said, “</w:t>
+            </w:r>
+            <w:r>
+              <w:t xml:space="preserve">The Lord </w:t>
+            </w:r>
+            <w:r>
+              <w:t>will</w:t>
+            </w:r>
+            <w:r>
+              <w:t xml:space="preserve"> not see;</w:t>
+            </w:r>
+          </w:p>
+          <w:p>
+            <w:pPr>
+              <w:pStyle w:val="EnglishHangEndNoCoptic"/>
+            </w:pPr>
+            <w:r>
+              <w:tab/>
+            </w:r>
+            <w:proofErr w:type="gramStart"/>
+            <w:r>
+              <w:t>the</w:t>
+            </w:r>
+            <w:proofErr w:type="gramEnd"/>
+            <w:r>
+              <w:t xml:space="preserve"> God of Jacob </w:t>
+            </w:r>
+            <w:r>
+              <w:t>will not understand.”</w:t>
+            </w:r>
+          </w:p>
           <w:p/>
+          <w:p/>
+          <w:p>
+            <w:pPr>
+              <w:tabs>
+                <w:tab w:val="left" w:pos="2451"/>
+              </w:tabs>
+            </w:pPr>
+            <w:r>
+              <w:tab/>
+            </w:r>
+          </w:p>
         </w:tc>
         <w:tc>
           <w:tcPr>
             <w:tcW w:w="621" w:type="pct"/>
           </w:tcPr>
-          <w:p/>
+          <w:p>
+            <w:proofErr w:type="gramStart"/>
+            <w:r>
+              <w:t>And</w:t>
+            </w:r>
+            <w:proofErr w:type="gramEnd"/>
+            <w:r>
+              <w:t xml:space="preserve"> they said, The Lord shall not see, neither shall the God of Jacob comprehend.</w:t>
+            </w:r>
+          </w:p>
         </w:tc>
         <w:tc>
           <w:tcPr>
@@ -1418,13 +1762,65 @@
           <w:tcPr>
             <w:tcW w:w="615" w:type="pct"/>
           </w:tcPr>
-          <w:p/>
+          <w:p>
+            <w:pPr>
+              <w:pStyle w:val="EnglishHangNoCoptic"/>
+            </w:pPr>
+            <w:r>
+              <w:t xml:space="preserve">8 Understand, you </w:t>
+            </w:r>
+            <w:r>
+              <w:t>fools</w:t>
+            </w:r>
+            <w:r>
+              <w:t xml:space="preserve"> </w:t>
+            </w:r>
+            <w:r>
+              <w:t>among the people,</w:t>
+            </w:r>
+          </w:p>
+          <w:p>
+            <w:pPr>
+              <w:pStyle w:val="EnglishHangEndNoCoptic"/>
+            </w:pPr>
+            <w:r>
+              <w:tab/>
+            </w:r>
+            <w:proofErr w:type="gramStart"/>
+            <w:r>
+              <w:t>and</w:t>
+            </w:r>
+            <w:proofErr w:type="gramEnd"/>
+            <w:r>
+              <w:t xml:space="preserve"> think, you </w:t>
+            </w:r>
+            <w:r>
+              <w:t>stupid ones, for once!</w:t>
+            </w:r>
+          </w:p>
+          <w:p>
+            <w:pPr>
+              <w:tabs>
+                <w:tab w:val="left" w:pos="2417"/>
+              </w:tabs>
+            </w:pPr>
+          </w:p>
         </w:tc>
         <w:tc>
           <w:tcPr>
             <w:tcW w:w="621" w:type="pct"/>
           </w:tcPr>
-          <w:p/>
+          <w:p>
+            <w:r>
+              <w:t>Take heed, ye thoughtless among the people, and ye</w:t>
+            </w:r>
+            <w:r>
+              <w:t xml:space="preserve"> </w:t>
+            </w:r>
+            <w:r>
+              <w:t>fools, when will ye be wise?</w:t>
+            </w:r>
+          </w:p>
         </w:tc>
         <w:tc>
           <w:tcPr>
@@ -1584,13 +1980,49 @@
           <w:tcPr>
             <w:tcW w:w="615" w:type="pct"/>
           </w:tcPr>
+          <w:p>
+            <w:pPr>
+              <w:pStyle w:val="EnglishHangNoCoptic"/>
+            </w:pPr>
+            <w:r>
+              <w:t>9 He Who planted the ear, does He not hear?</w:t>
+            </w:r>
+          </w:p>
+          <w:p>
+            <w:pPr>
+              <w:pStyle w:val="EnglishHangEndNoCoptic"/>
+            </w:pPr>
+            <w:r>
+              <w:tab/>
+            </w:r>
+            <w:proofErr w:type="gramStart"/>
+            <w:r>
+              <w:t>Or</w:t>
+            </w:r>
+            <w:proofErr w:type="gramEnd"/>
+            <w:r>
+              <w:t xml:space="preserve"> He Who formed the eye, does He not see?</w:t>
+            </w:r>
+          </w:p>
           <w:p/>
         </w:tc>
         <w:tc>
           <w:tcPr>
             <w:tcW w:w="621" w:type="pct"/>
           </w:tcPr>
-          <w:p/>
+          <w:p>
+            <w:r>
+              <w:t xml:space="preserve">He that planted the ear, shall He not hear? </w:t>
+            </w:r>
+            <w:proofErr w:type="gramStart"/>
+            <w:r>
+              <w:t>Or</w:t>
+            </w:r>
+            <w:proofErr w:type="gramEnd"/>
+            <w:r>
+              <w:t xml:space="preserve"> He that made the eye, shall He not see?</w:t>
+            </w:r>
+          </w:p>
         </w:tc>
         <w:tc>
           <w:tcPr>
@@ -1752,13 +2184,78 @@
           <w:tcPr>
             <w:tcW w:w="615" w:type="pct"/>
           </w:tcPr>
+          <w:p>
+            <w:pPr>
+              <w:pStyle w:val="EnglishHangNoCoptic"/>
+            </w:pPr>
+            <w:r>
+              <w:t xml:space="preserve">10 He Who </w:t>
+            </w:r>
+            <w:r>
+              <w:t>disciplines</w:t>
+            </w:r>
+            <w:r>
+              <w:t xml:space="preserve"> the nations, </w:t>
+            </w:r>
+            <w:r>
+              <w:t>will</w:t>
+            </w:r>
+            <w:r>
+              <w:t xml:space="preserve"> He not </w:t>
+            </w:r>
+            <w:r>
+              <w:t>chastise</w:t>
+            </w:r>
+            <w:r>
+              <w:t>?</w:t>
+            </w:r>
+          </w:p>
+          <w:p>
+            <w:pPr>
+              <w:pStyle w:val="EnglishHangEndNoCoptic"/>
+            </w:pPr>
+            <w:r>
+              <w:tab/>
+            </w:r>
+            <w:proofErr w:type="gramStart"/>
+            <w:r>
+              <w:t>He Who teaches man</w:t>
+            </w:r>
+            <w:r>
+              <w:t xml:space="preserve"> knowledge</w:t>
+            </w:r>
+            <w:r>
+              <w:t>?</w:t>
+            </w:r>
+            <w:proofErr w:type="gramEnd"/>
+          </w:p>
           <w:p/>
         </w:tc>
         <w:tc>
           <w:tcPr>
             <w:tcW w:w="621" w:type="pct"/>
           </w:tcPr>
-          <w:p/>
+          <w:p>
+            <w:r>
+              <w:t xml:space="preserve">He that </w:t>
+            </w:r>
+            <w:proofErr w:type="spellStart"/>
+            <w:r>
+              <w:t>chasteneth</w:t>
+            </w:r>
+            <w:proofErr w:type="spellEnd"/>
+            <w:r>
+              <w:t xml:space="preserve"> the heathen, shall He not rebuke, He that </w:t>
+            </w:r>
+            <w:proofErr w:type="spellStart"/>
+            <w:r>
+              <w:t>teacheth</w:t>
+            </w:r>
+            <w:proofErr w:type="spellEnd"/>
+            <w:r>
+              <w:t xml:space="preserve"> man knowledge?</w:t>
+            </w:r>
+          </w:p>
         </w:tc>
         <w:tc>
           <w:tcPr>
@@ -1878,7 +2375,7 @@
               <w:rPr>
                 <w:rStyle w:val="FootnoteReference"/>
               </w:rPr>
-              <w:footnoteReference w:id="2"/>
+              <w:footnoteReference w:id="4"/>
             </w:r>
           </w:p>
           <w:p>
@@ -1907,13 +2404,65 @@
           <w:tcPr>
             <w:tcW w:w="615" w:type="pct"/>
           </w:tcPr>
+          <w:p>
+            <w:pPr>
+              <w:pStyle w:val="EnglishHangNoCoptic"/>
+            </w:pPr>
+            <w:r>
+              <w:t>11 The Lord knows the thoughts of men,</w:t>
+            </w:r>
+          </w:p>
+          <w:p>
+            <w:pPr>
+              <w:pStyle w:val="EnglishHangEndNoCoptic"/>
+            </w:pPr>
+            <w:r>
+              <w:tab/>
+            </w:r>
+            <w:r>
+              <w:t>[</w:t>
+            </w:r>
+            <w:r>
+              <w:t>He knows</w:t>
+            </w:r>
+            <w:r>
+              <w:t>]</w:t>
+            </w:r>
+            <w:r>
+              <w:t xml:space="preserve"> that they are </w:t>
+            </w:r>
+            <w:r>
+              <w:t>vain</w:t>
+            </w:r>
+            <w:r>
+              <w:t>.</w:t>
+            </w:r>
+            <w:r>
+              <w:rPr>
+                <w:rStyle w:val="FootnoteReference"/>
+              </w:rPr>
+              <w:footnoteReference w:id="5"/>
+            </w:r>
+          </w:p>
           <w:p/>
         </w:tc>
         <w:tc>
           <w:tcPr>
             <w:tcW w:w="621" w:type="pct"/>
           </w:tcPr>
-          <w:p/>
+          <w:p>
+            <w:r>
+              <w:t xml:space="preserve">The Lord </w:t>
+            </w:r>
+            <w:proofErr w:type="spellStart"/>
+            <w:r>
+              <w:t>knoweth</w:t>
+            </w:r>
+            <w:proofErr w:type="spellEnd"/>
+            <w:r>
+              <w:t xml:space="preserve"> the thoughts of man, that they are but vain.</w:t>
+            </w:r>
+          </w:p>
         </w:tc>
         <w:tc>
           <w:tcPr>
@@ -2062,13 +2611,73 @@
           <w:tcPr>
             <w:tcW w:w="615" w:type="pct"/>
           </w:tcPr>
-          <w:p/>
+          <w:p>
+            <w:pPr>
+              <w:pStyle w:val="EnglishHangNoCoptic"/>
+            </w:pPr>
+            <w:r>
+              <w:t xml:space="preserve">12 Blessed is the man whom </w:t>
+            </w:r>
+            <w:r>
+              <w:t>You</w:t>
+            </w:r>
+            <w:r>
+              <w:t xml:space="preserve"> </w:t>
+            </w:r>
+            <w:r>
+              <w:t>discipline</w:t>
+            </w:r>
+            <w:r>
+              <w:t>, O Lord,</w:t>
+            </w:r>
+          </w:p>
+          <w:p>
+            <w:r>
+              <w:tab/>
+              <w:t xml:space="preserve">and </w:t>
+            </w:r>
+            <w:r>
+              <w:t>[whom You] teach</w:t>
+            </w:r>
+            <w:r>
+              <w:t xml:space="preserve"> </w:t>
+            </w:r>
+            <w:r>
+              <w:t>from</w:t>
+            </w:r>
+            <w:r>
+              <w:t xml:space="preserve"> </w:t>
+            </w:r>
+            <w:r>
+              <w:t>Your law,</w:t>
+            </w:r>
+          </w:p>
         </w:tc>
         <w:tc>
           <w:tcPr>
             <w:tcW w:w="621" w:type="pct"/>
           </w:tcPr>
-          <w:p/>
+          <w:p>
+            <w:r>
+              <w:t xml:space="preserve">Blessed is the man whom Thou </w:t>
+            </w:r>
+            <w:proofErr w:type="spellStart"/>
+            <w:r>
+              <w:t>chastenest</w:t>
+            </w:r>
+            <w:proofErr w:type="spellEnd"/>
+            <w:r>
+              <w:t xml:space="preserve">, O Lord, and </w:t>
+            </w:r>
+            <w:proofErr w:type="spellStart"/>
+            <w:r>
+              <w:t>teachest</w:t>
+            </w:r>
+            <w:proofErr w:type="spellEnd"/>
+            <w:r>
+              <w:t xml:space="preserve"> him out of Thy Law;</w:t>
+            </w:r>
+          </w:p>
         </w:tc>
         <w:tc>
           <w:tcPr>
@@ -2211,13 +2820,59 @@
           <w:tcPr>
             <w:tcW w:w="615" w:type="pct"/>
           </w:tcPr>
+          <w:p>
+            <w:pPr>
+              <w:pStyle w:val="EnglishHangNoCoptic"/>
+            </w:pPr>
+            <w:r>
+              <w:t xml:space="preserve">13 to </w:t>
+            </w:r>
+            <w:r>
+              <w:t>calm</w:t>
+            </w:r>
+            <w:r>
+              <w:t xml:space="preserve"> him in evil days,</w:t>
+            </w:r>
+          </w:p>
+          <w:p>
+            <w:pPr>
+              <w:pStyle w:val="EnglishHangEndNoCoptic"/>
+            </w:pPr>
+            <w:r>
+              <w:tab/>
+              <w:t>unti</w:t>
+            </w:r>
+            <w:r>
+              <w:t>l the pit is dug for the sinner,</w:t>
+            </w:r>
+          </w:p>
           <w:p/>
         </w:tc>
         <w:tc>
           <w:tcPr>
             <w:tcW w:w="621" w:type="pct"/>
           </w:tcPr>
-          <w:p/>
+          <w:p>
+            <w:r>
+              <w:t xml:space="preserve">That Thou </w:t>
+            </w:r>
+            <w:proofErr w:type="spellStart"/>
+            <w:r>
+              <w:t>mayest</w:t>
+            </w:r>
+            <w:proofErr w:type="spellEnd"/>
+            <w:r>
+              <w:t xml:space="preserve"> give him relief from cruel days, until the pit be </w:t>
+            </w:r>
+            <w:proofErr w:type="spellStart"/>
+            <w:r>
+              <w:t>digged</w:t>
+            </w:r>
+            <w:proofErr w:type="spellEnd"/>
+            <w:r>
+              <w:t xml:space="preserve"> up for the sinner.</w:t>
+            </w:r>
+          </w:p>
         </w:tc>
         <w:tc>
           <w:tcPr>
@@ -2368,13 +3023,37 @@
           <w:tcPr>
             <w:tcW w:w="615" w:type="pct"/>
           </w:tcPr>
+          <w:p>
+            <w:pPr>
+              <w:pStyle w:val="EnglishHangNoCoptic"/>
+            </w:pPr>
+            <w:r>
+              <w:t>14 For the Lord will not reject His people</w:t>
+            </w:r>
+            <w:r>
+              <w:t>,</w:t>
+            </w:r>
+          </w:p>
+          <w:p>
+            <w:pPr>
+              <w:pStyle w:val="EnglishHangEndNoCoptic"/>
+            </w:pPr>
+            <w:r>
+              <w:tab/>
+              <w:t>or abandon His inheritance</w:t>
+            </w:r>
+          </w:p>
           <w:p/>
         </w:tc>
         <w:tc>
           <w:tcPr>
             <w:tcW w:w="621" w:type="pct"/>
           </w:tcPr>
-          <w:p/>
+          <w:p>
+            <w:r>
+              <w:t>For the Lord will not reject His people, neither will He forsake His inheritance,</w:t>
+            </w:r>
+          </w:p>
         </w:tc>
         <w:tc>
           <w:tcPr>
@@ -2527,13 +3206,64 @@
           <w:tcPr>
             <w:tcW w:w="615" w:type="pct"/>
           </w:tcPr>
+          <w:p>
+            <w:pPr>
+              <w:pStyle w:val="EnglishHangNoCoptic"/>
+            </w:pPr>
+            <w:r>
+              <w:t xml:space="preserve">15 until His </w:t>
+            </w:r>
+            <w:r>
+              <w:t>righteousness turns into</w:t>
+            </w:r>
+            <w:r>
+              <w:t xml:space="preserve"> judgment</w:t>
+            </w:r>
+            <w:r>
+              <w:t>,</w:t>
+            </w:r>
+          </w:p>
+          <w:p>
+            <w:pPr>
+              <w:pStyle w:val="EnglishHangEndNoCoptic"/>
+            </w:pPr>
+            <w:r>
+              <w:tab/>
+            </w:r>
+            <w:proofErr w:type="gramStart"/>
+            <w:r>
+              <w:t>and</w:t>
+            </w:r>
+            <w:proofErr w:type="gramEnd"/>
+            <w:r>
+              <w:t xml:space="preserve"> all the upright in heart </w:t>
+            </w:r>
+            <w:r>
+              <w:lastRenderedPageBreak/>
+              <w:t>possess</w:t>
+            </w:r>
+            <w:r>
+              <w:t xml:space="preserve"> it. </w:t>
+            </w:r>
+            <w:r>
+              <w:rPr>
+                <w:i/>
+              </w:rPr>
+              <w:t>(Pause)</w:t>
+            </w:r>
+          </w:p>
           <w:p/>
         </w:tc>
         <w:tc>
           <w:tcPr>
             <w:tcW w:w="621" w:type="pct"/>
           </w:tcPr>
-          <w:p/>
+          <w:p>
+            <w:r>
+              <w:lastRenderedPageBreak/>
+              <w:t>Until righteousness turn again unto judgment, and all such as are true in heart shall follow it.</w:t>
+            </w:r>
+          </w:p>
         </w:tc>
         <w:tc>
           <w:tcPr>
@@ -2556,15 +3286,12 @@
             </w:pPr>
             <w:proofErr w:type="gramStart"/>
             <w:r>
+              <w:lastRenderedPageBreak/>
               <w:t>and</w:t>
             </w:r>
             <w:proofErr w:type="gramEnd"/>
             <w:r>
-              <w:t xml:space="preserve"> with all the upright in heart </w:t>
-            </w:r>
-            <w:r>
-              <w:lastRenderedPageBreak/>
-              <w:t xml:space="preserve">clinging to it. </w:t>
+              <w:t xml:space="preserve"> with all the upright in heart clinging to it. </w:t>
             </w:r>
             <w:r>
               <w:rPr>
@@ -2657,7 +3384,18 @@
                 <w:szCs w:val="24"/>
                 <w:shd w:val="clear" w:color="auto" w:fill="FFFFFF"/>
               </w:rPr>
-              <w:t xml:space="preserve"> all the upright in heart possess it.</w:t>
+              <w:t xml:space="preserve"> all the upright in heart </w:t>
+            </w:r>
+            <w:r>
+              <w:rPr>
+                <w:rFonts w:ascii="Tahoma" w:eastAsia="Times New Roman" w:hAnsi="Tahoma" w:cs="Tahoma"/>
+                <w:color w:val="2E1308"/>
+                <w:sz w:val="24"/>
+                <w:szCs w:val="24"/>
+                <w:shd w:val="clear" w:color="auto" w:fill="FFFFFF"/>
+              </w:rPr>
+              <w:lastRenderedPageBreak/>
+              <w:t>possess it.</w:t>
             </w:r>
           </w:p>
           <w:p>
@@ -2680,7 +3418,6 @@
                 <w:szCs w:val="24"/>
                 <w:shd w:val="clear" w:color="auto" w:fill="FFFFFF"/>
               </w:rPr>
-              <w:lastRenderedPageBreak/>
               <w:t>(Pause)</w:t>
             </w:r>
           </w:p>
@@ -2735,13 +3472,72 @@
           <w:tcPr>
             <w:tcW w:w="615" w:type="pct"/>
           </w:tcPr>
+          <w:p>
+            <w:pPr>
+              <w:pStyle w:val="EnglishHangNoCoptic"/>
+            </w:pPr>
+            <w:r>
+              <w:t xml:space="preserve">16 Who will </w:t>
+            </w:r>
+            <w:r>
+              <w:t>rise</w:t>
+            </w:r>
+            <w:r>
+              <w:t xml:space="preserve"> up for me against the wicked?</w:t>
+            </w:r>
+          </w:p>
+          <w:p>
+            <w:pPr>
+              <w:pStyle w:val="EnglishHangEndNoCoptic"/>
+            </w:pPr>
+            <w:r>
+              <w:tab/>
+            </w:r>
+            <w:proofErr w:type="gramStart"/>
+            <w:r>
+              <w:t>Or</w:t>
+            </w:r>
+            <w:proofErr w:type="gramEnd"/>
+            <w:r>
+              <w:t xml:space="preserve"> </w:t>
+            </w:r>
+            <w:r>
+              <w:t xml:space="preserve">Who will stand by me against the </w:t>
+            </w:r>
+            <w:r>
+              <w:t>lawless</w:t>
+            </w:r>
+            <w:r>
+              <w:t>?</w:t>
+            </w:r>
+          </w:p>
           <w:p/>
         </w:tc>
         <w:tc>
           <w:tcPr>
             <w:tcW w:w="621" w:type="pct"/>
           </w:tcPr>
-          <w:p/>
+          <w:p>
+            <w:r>
+              <w:t xml:space="preserve">Who will rise up for me against the </w:t>
+            </w:r>
+            <w:proofErr w:type="gramStart"/>
+            <w:r>
+              <w:t>evil-doers</w:t>
+            </w:r>
+            <w:proofErr w:type="gramEnd"/>
+            <w:r>
+              <w:t xml:space="preserve">? </w:t>
+            </w:r>
+            <w:proofErr w:type="gramStart"/>
+            <w:r>
+              <w:t>Or</w:t>
+            </w:r>
+            <w:proofErr w:type="gramEnd"/>
+            <w:r>
+              <w:t xml:space="preserve"> who will stand up for me against the workers of iniquity?</w:t>
+            </w:r>
+          </w:p>
         </w:tc>
         <w:tc>
           <w:tcPr>
@@ -2909,13 +3705,71 @@
           <w:tcPr>
             <w:tcW w:w="615" w:type="pct"/>
           </w:tcPr>
+          <w:p>
+            <w:pPr>
+              <w:pStyle w:val="EnglishHangNoCoptic"/>
+            </w:pPr>
+            <w:r>
+              <w:t xml:space="preserve">17 </w:t>
+            </w:r>
+            <w:r>
+              <w:t>If</w:t>
+            </w:r>
+            <w:r>
+              <w:t xml:space="preserve"> the Lord had </w:t>
+            </w:r>
+            <w:r>
+              <w:t xml:space="preserve">not </w:t>
+            </w:r>
+            <w:r>
+              <w:t>helped me,</w:t>
+            </w:r>
+          </w:p>
+          <w:p>
+            <w:pPr>
+              <w:pStyle w:val="EnglishHangEndNoCoptic"/>
+            </w:pPr>
+            <w:r>
+              <w:tab/>
+            </w:r>
+            <w:proofErr w:type="gramStart"/>
+            <w:r>
+              <w:t>my</w:t>
+            </w:r>
+            <w:proofErr w:type="gramEnd"/>
+            <w:r>
+              <w:t xml:space="preserve"> soul would </w:t>
+            </w:r>
+            <w:r>
+              <w:t>almost</w:t>
+            </w:r>
+            <w:r>
+              <w:t xml:space="preserve"> </w:t>
+            </w:r>
+            <w:r>
+              <w:t>sojourned</w:t>
+            </w:r>
+            <w:r>
+              <w:t xml:space="preserve"> in </w:t>
+            </w:r>
+            <w:r>
+              <w:t>Hades</w:t>
+            </w:r>
+            <w:r>
+              <w:t>.</w:t>
+            </w:r>
+          </w:p>
           <w:p/>
         </w:tc>
         <w:tc>
           <w:tcPr>
             <w:tcW w:w="621" w:type="pct"/>
           </w:tcPr>
-          <w:p/>
+          <w:p>
+            <w:r>
+              <w:t>If the Lord had not helped me, my soul had almost dwelt in hell.</w:t>
+            </w:r>
+          </w:p>
         </w:tc>
         <w:tc>
           <w:tcPr>
@@ -3061,13 +3915,45 @@
           <w:tcPr>
             <w:tcW w:w="615" w:type="pct"/>
           </w:tcPr>
+          <w:p>
+            <w:pPr>
+              <w:pStyle w:val="EnglishHangNoCoptic"/>
+            </w:pPr>
+            <w:r>
+              <w:t>18 If I said, “My foot slipped,”</w:t>
+            </w:r>
+          </w:p>
+          <w:p>
+            <w:pPr>
+              <w:pStyle w:val="EnglishHangEndNoCoptic"/>
+            </w:pPr>
+            <w:r>
+              <w:tab/>
+            </w:r>
+            <w:r>
+              <w:t>Your</w:t>
+            </w:r>
+            <w:r>
+              <w:t xml:space="preserve"> mercy, O Lord, </w:t>
+            </w:r>
+            <w:r>
+              <w:t>helped</w:t>
+            </w:r>
+            <w:r>
+              <w:t xml:space="preserve"> me.</w:t>
+            </w:r>
+          </w:p>
           <w:p/>
         </w:tc>
         <w:tc>
           <w:tcPr>
             <w:tcW w:w="621" w:type="pct"/>
           </w:tcPr>
-          <w:p/>
+          <w:p>
+            <w:r>
+              <w:t>If I said, My foot hath slipped, Thy mercy, O Lord, helped me.</w:t>
+            </w:r>
+          </w:p>
         </w:tc>
         <w:tc>
           <w:tcPr>
@@ -3213,13 +4099,54 @@
           <w:tcPr>
             <w:tcW w:w="615" w:type="pct"/>
           </w:tcPr>
+          <w:p>
+            <w:pPr>
+              <w:pStyle w:val="EnglishHangNoCoptic"/>
+            </w:pPr>
+            <w:r>
+              <w:t xml:space="preserve">19 </w:t>
+            </w:r>
+            <w:r>
+              <w:t>According to the abundant grief in</w:t>
+            </w:r>
+            <w:r>
+              <w:t xml:space="preserve"> my heart</w:t>
+            </w:r>
+            <w:r>
+              <w:t>,</w:t>
+            </w:r>
+          </w:p>
+          <w:p>
+            <w:pPr>
+              <w:pStyle w:val="EnglishHangEndNoCoptic"/>
+            </w:pPr>
+            <w:r>
+              <w:tab/>
+            </w:r>
+            <w:r>
+              <w:t>Your</w:t>
+            </w:r>
+            <w:r>
+              <w:t xml:space="preserve"> consolations </w:t>
+            </w:r>
+            <w:r>
+              <w:t>loved</w:t>
+            </w:r>
+            <w:r>
+              <w:t xml:space="preserve"> my soul.</w:t>
+            </w:r>
+          </w:p>
           <w:p/>
         </w:tc>
         <w:tc>
           <w:tcPr>
             <w:tcW w:w="621" w:type="pct"/>
           </w:tcPr>
-          <w:p/>
+          <w:p>
+            <w:r>
+              <w:t>According to the multitude of sorrows in my heart have Thy comforts refreshed my soul.</w:t>
+            </w:r>
+          </w:p>
         </w:tc>
         <w:tc>
           <w:tcPr>
@@ -3374,13 +4301,71 @@
           <w:tcPr>
             <w:tcW w:w="615" w:type="pct"/>
           </w:tcPr>
+          <w:p>
+            <w:pPr>
+              <w:pStyle w:val="EnglishHangNoCoptic"/>
+            </w:pPr>
+            <w:r>
+              <w:t xml:space="preserve">20 Can </w:t>
+            </w:r>
+            <w:r>
+              <w:t>lawless</w:t>
+            </w:r>
+            <w:r>
+              <w:t xml:space="preserve"> rulers</w:t>
+            </w:r>
+            <w:r>
+              <w:t xml:space="preserve"> be in Your presence</w:t>
+            </w:r>
+            <w:r>
+              <w:t>,</w:t>
+            </w:r>
+          </w:p>
+          <w:p>
+            <w:pPr>
+              <w:pStyle w:val="EnglishHangEndNoCoptic"/>
+            </w:pPr>
+            <w:r>
+              <w:tab/>
+            </w:r>
+            <w:proofErr w:type="gramStart"/>
+            <w:r>
+              <w:t>who</w:t>
+            </w:r>
+            <w:proofErr w:type="gramEnd"/>
+            <w:r>
+              <w:t xml:space="preserve"> make</w:t>
+            </w:r>
+            <w:r>
+              <w:t>s</w:t>
+            </w:r>
+            <w:r>
+              <w:t xml:space="preserve"> trouble </w:t>
+            </w:r>
+            <w:r>
+              <w:t>by ordinance?</w:t>
+            </w:r>
+          </w:p>
           <w:p/>
         </w:tc>
         <w:tc>
           <w:tcPr>
             <w:tcW w:w="621" w:type="pct"/>
           </w:tcPr>
-          <w:p/>
+          <w:p>
+            <w:r>
+              <w:lastRenderedPageBreak/>
+              <w:t xml:space="preserve">Let not the throne of wickedness abide with Thee, which </w:t>
+            </w:r>
+            <w:proofErr w:type="spellStart"/>
+            <w:r>
+              <w:t>maketh</w:t>
+            </w:r>
+            <w:proofErr w:type="spellEnd"/>
+            <w:r>
+              <w:t xml:space="preserve"> trouble on command.</w:t>
+            </w:r>
+          </w:p>
         </w:tc>
         <w:tc>
           <w:tcPr>
@@ -3400,29 +4385,30 @@
             </w:pPr>
             <w:proofErr w:type="gramStart"/>
             <w:r>
+              <w:lastRenderedPageBreak/>
               <w:t>he</w:t>
             </w:r>
             <w:proofErr w:type="gramEnd"/>
             <w:r>
-              <w:t xml:space="preserve"> who shaped mischief by </w:t>
-            </w:r>
+              <w:t xml:space="preserve"> who shaped mischief by ordinance?</w:t>
+            </w:r>
+          </w:p>
+        </w:tc>
+        <w:tc>
+          <w:tcPr>
+            <w:tcW w:w="632" w:type="pct"/>
+          </w:tcPr>
+          <w:p>
+            <w:pPr>
+              <w:pStyle w:val="EngIndEnd"/>
+            </w:pPr>
             <w:r>
               <w:lastRenderedPageBreak/>
-              <w:t>ordinance?</w:t>
-            </w:r>
-          </w:p>
-        </w:tc>
-        <w:tc>
-          <w:tcPr>
-            <w:tcW w:w="632" w:type="pct"/>
-          </w:tcPr>
-          <w:p>
-            <w:pPr>
-              <w:pStyle w:val="EngIndEnd"/>
-            </w:pPr>
+              <w:t xml:space="preserve">Shall the throne of iniquity have fellowship with thee, which frames </w:t>
+            </w:r>
             <w:r>
               <w:lastRenderedPageBreak/>
-              <w:t>Shall the throne of iniquity have fellowship with thee, which frames mischief by an ordinance?</w:t>
+              <w:t>mischief by an ordinance?</w:t>
             </w:r>
           </w:p>
         </w:tc>
@@ -3450,6 +4436,7 @@
                 <w:szCs w:val="24"/>
                 <w:shd w:val="clear" w:color="auto" w:fill="FFFFFF"/>
               </w:rPr>
+              <w:lastRenderedPageBreak/>
               <w:t>Shall a throne of lawlessness be present with You,</w:t>
             </w:r>
           </w:p>
@@ -3534,13 +4521,71 @@
           <w:tcPr>
             <w:tcW w:w="615" w:type="pct"/>
           </w:tcPr>
+          <w:p>
+            <w:pPr>
+              <w:pStyle w:val="EnglishHangNoCoptic"/>
+            </w:pPr>
+            <w:r>
+              <w:t xml:space="preserve">21 </w:t>
+            </w:r>
+            <w:r>
+              <w:t>They will</w:t>
+            </w:r>
+            <w:r>
+              <w:t xml:space="preserve"> </w:t>
+            </w:r>
+            <w:r>
+              <w:t>hunt down the soul</w:t>
+            </w:r>
+            <w:r>
+              <w:t xml:space="preserve"> of </w:t>
+            </w:r>
+            <w:r>
+              <w:t xml:space="preserve">a </w:t>
+            </w:r>
+            <w:r>
+              <w:t>righteous</w:t>
+            </w:r>
+            <w:r>
+              <w:t xml:space="preserve"> ma</w:t>
+            </w:r>
+            <w:r>
+              <w:t>n</w:t>
+            </w:r>
+            <w:r>
+              <w:t>,</w:t>
+            </w:r>
+          </w:p>
+          <w:p>
+            <w:pPr>
+              <w:pStyle w:val="EnglishHangEndNoCoptic"/>
+            </w:pPr>
+            <w:r>
+              <w:tab/>
+            </w:r>
+            <w:proofErr w:type="gramStart"/>
+            <w:r>
+              <w:t>and</w:t>
+            </w:r>
+            <w:proofErr w:type="gramEnd"/>
+            <w:r>
+              <w:t xml:space="preserve"> condemn innocent </w:t>
+            </w:r>
+            <w:r>
+              <w:t>blood.</w:t>
+            </w:r>
+          </w:p>
           <w:p/>
         </w:tc>
         <w:tc>
           <w:tcPr>
             <w:tcW w:w="621" w:type="pct"/>
           </w:tcPr>
-          <w:p/>
+          <w:p>
+            <w:r>
+              <w:t>They shall seize upon the soul of the righteous, and condemn innocent blood.</w:t>
+            </w:r>
+          </w:p>
         </w:tc>
         <w:tc>
           <w:tcPr>
@@ -3688,13 +4733,70 @@
           <w:tcPr>
             <w:tcW w:w="615" w:type="pct"/>
           </w:tcPr>
+          <w:p>
+            <w:pPr>
+              <w:pStyle w:val="EnglishHangNoCoptic"/>
+            </w:pPr>
+            <w:r>
+              <w:t xml:space="preserve">22 </w:t>
+            </w:r>
+            <w:r>
+              <w:t>And</w:t>
+            </w:r>
+            <w:r>
+              <w:t xml:space="preserve"> the Lord </w:t>
+            </w:r>
+            <w:r>
+              <w:t>became</w:t>
+            </w:r>
+            <w:r>
+              <w:t xml:space="preserve"> my refuge,</w:t>
+            </w:r>
+          </w:p>
+          <w:p>
+            <w:pPr>
+              <w:pStyle w:val="EnglishHangEndNoCoptic"/>
+            </w:pPr>
+            <w:r>
+              <w:tab/>
+            </w:r>
+            <w:proofErr w:type="gramStart"/>
+            <w:r>
+              <w:t>and</w:t>
+            </w:r>
+            <w:proofErr w:type="gramEnd"/>
+            <w:r>
+              <w:t xml:space="preserve"> my God</w:t>
+            </w:r>
+            <w:r>
+              <w:t>,</w:t>
+            </w:r>
+            <w:r>
+              <w:t xml:space="preserve"> the helper </w:t>
+            </w:r>
+            <w:r>
+              <w:t>in whom I hope</w:t>
+            </w:r>
+            <w:r>
+              <w:t>.</w:t>
+            </w:r>
+          </w:p>
           <w:p/>
         </w:tc>
         <w:tc>
           <w:tcPr>
             <w:tcW w:w="621" w:type="pct"/>
           </w:tcPr>
-          <w:p/>
+          <w:p>
+            <w:proofErr w:type="gramStart"/>
+            <w:r>
+              <w:t>But</w:t>
+            </w:r>
+            <w:proofErr w:type="gramEnd"/>
+            <w:r>
+              <w:t xml:space="preserve"> the Lord is become a refuge for me, and my God the help of my hope.</w:t>
+            </w:r>
+          </w:p>
         </w:tc>
         <w:tc>
           <w:tcPr>
@@ -3856,13 +4958,76 @@
           <w:tcPr>
             <w:tcW w:w="615" w:type="pct"/>
           </w:tcPr>
-          <w:p/>
+          <w:p>
+            <w:pPr>
+              <w:pStyle w:val="EnglishHangNoCoptic"/>
+            </w:pPr>
+            <w:r>
+              <w:t xml:space="preserve">23 And the Lord will repay them for their </w:t>
+            </w:r>
+            <w:r>
+              <w:t>lawlessness,</w:t>
+            </w:r>
+          </w:p>
+          <w:p>
+            <w:pPr>
+              <w:pStyle w:val="EnglishHangNoCoptic"/>
+            </w:pPr>
+            <w:r>
+              <w:tab/>
+              <w:t xml:space="preserve">and </w:t>
+            </w:r>
+            <w:r>
+              <w:t>according to</w:t>
+            </w:r>
+            <w:r>
+              <w:t xml:space="preserve"> their wickedness</w:t>
+            </w:r>
+            <w:r>
+              <w:t>,</w:t>
+            </w:r>
+          </w:p>
+          <w:p>
+            <w:pPr>
+              <w:pStyle w:val="EnglishHangEndNoCoptic"/>
+            </w:pPr>
+            <w:r>
+              <w:tab/>
+            </w:r>
+            <w:proofErr w:type="gramStart"/>
+            <w:r>
+              <w:t>the</w:t>
+            </w:r>
+            <w:proofErr w:type="gramEnd"/>
+            <w:r>
+              <w:t xml:space="preserve"> Lord </w:t>
+            </w:r>
+            <w:r>
+              <w:t xml:space="preserve">our </w:t>
+            </w:r>
+            <w:r>
+              <w:t>God will destroy them.</w:t>
+            </w:r>
+          </w:p>
+          <w:p>
+            <w:bookmarkStart w:id="0" w:name="_GoBack"/>
+            <w:bookmarkEnd w:id="0"/>
+          </w:p>
         </w:tc>
         <w:tc>
           <w:tcPr>
             <w:tcW w:w="621" w:type="pct"/>
           </w:tcPr>
-          <w:p/>
+          <w:p>
+            <w:proofErr w:type="gramStart"/>
+            <w:r>
+              <w:t>And</w:t>
+            </w:r>
+            <w:proofErr w:type="gramEnd"/>
+            <w:r>
+              <w:t xml:space="preserve"> the Lord shall recompense them their wickedness, and according unto their own malice shall the Lord God destroy them.</w:t>
+            </w:r>
+          </w:p>
         </w:tc>
         <w:tc>
           <w:tcPr>
@@ -3988,8 +5153,6 @@
               </w:rPr>
               <w:t>The Lord our God shall destroy them.</w:t>
             </w:r>
-            <w:bookmarkStart w:id="0" w:name="_GoBack"/>
-            <w:bookmarkEnd w:id="0"/>
           </w:p>
         </w:tc>
       </w:tr>
@@ -4091,6 +5254,79 @@
     </w:p>
   </w:footnote>
   <w:footnote w:id="2">
+    <w:p>
+      <w:pPr>
+        <w:pStyle w:val="footnote"/>
+      </w:pPr>
+      <w:r>
+        <w:rPr>
+          <w:rStyle w:val="FootnoteReference"/>
+        </w:rPr>
+        <w:footnoteRef/>
+      </w:r>
+      <w:r>
+        <w:t xml:space="preserve"> </w:t>
+      </w:r>
+      <w:proofErr w:type="gramStart"/>
+      <w:r>
+        <w:t>justice</w:t>
+      </w:r>
+      <w:proofErr w:type="gramEnd"/>
+      <w:r>
+        <w:t xml:space="preserve">: </w:t>
+      </w:r>
+      <w:r>
+        <w:rPr>
+          <w:i/>
+        </w:rPr>
+        <w:t>or</w:t>
+      </w:r>
+      <w:r>
+        <w:t xml:space="preserve"> vengeance. Vengeance left to God culminates in Christ’s Passion. Cp. Deut. 32:35; Heb. 10:30; Rom. 3:5; 12:19.</w:t>
+      </w:r>
+    </w:p>
+  </w:footnote>
+  <w:footnote w:id="3">
+    <w:p>
+      <w:pPr>
+        <w:pStyle w:val="footnote"/>
+      </w:pPr>
+      <w:r>
+        <w:rPr>
+          <w:rStyle w:val="FootnoteReference"/>
+        </w:rPr>
+        <w:footnoteRef/>
+      </w:r>
+      <w:r>
+        <w:t xml:space="preserve"> [JS] resident alien</w:t>
+      </w:r>
+    </w:p>
+  </w:footnote>
+  <w:footnote w:id="4">
+    <w:p>
+      <w:pPr>
+        <w:pStyle w:val="footnote"/>
+      </w:pPr>
+      <w:r>
+        <w:rPr>
+          <w:rStyle w:val="FootnoteReference"/>
+        </w:rPr>
+        <w:footnoteRef/>
+      </w:r>
+      <w:r>
+        <w:t xml:space="preserve"> Cp. </w:t>
+      </w:r>
+      <w:proofErr w:type="gramStart"/>
+      <w:r>
+        <w:t>1</w:t>
+      </w:r>
+      <w:proofErr w:type="gramEnd"/>
+      <w:r>
+        <w:t xml:space="preserve"> Cor. 3:20, ‘The Lord knows the thoughts of the wise…’</w:t>
+      </w:r>
+    </w:p>
+  </w:footnote>
+  <w:footnote w:id="5">
     <w:p>
       <w:pPr>
         <w:pStyle w:val="footnote"/>
@@ -6191,7 +7427,7 @@
 </file>
 
 <file path=customXml/itemProps1.xml><?xml version="1.0" encoding="utf-8"?>
-<ds:datastoreItem xmlns:ds="http://schemas.openxmlformats.org/officeDocument/2006/customXml" ds:itemID="{D5DCD6EC-5EF5-4CAF-A0ED-E229ABC1B972}">
+<ds:datastoreItem xmlns:ds="http://schemas.openxmlformats.org/officeDocument/2006/customXml" ds:itemID="{BABA2F19-DC8D-472B-B4DE-2AAEB8C83DC8}">
   <ds:schemaRefs>
     <ds:schemaRef ds:uri="http://schemas.openxmlformats.org/officeDocument/2006/bibliography"/>
   </ds:schemaRefs>

</xml_diff>